<commit_message>
added a lot of things without commits x_x
</commit_message>
<xml_diff>
--- a/1term/Sociology/Lab2/Социология личности метОда.docx
+++ b/1term/Sociology/Lab2/Социология личности метОда.docx
@@ -1,6 +1,6 @@
 
 <file path=word/document.xml><?xml version="1.0" encoding="utf-8"?>
-<w:document xmlns:ve="http://schemas.openxmlformats.org/markup-compatibility/2006" xmlns:o="urn:schemas-microsoft-com:office:office" xmlns:r="http://schemas.openxmlformats.org/officeDocument/2006/relationships" xmlns:m="http://schemas.openxmlformats.org/officeDocument/2006/math" xmlns:v="urn:schemas-microsoft-com:vml" xmlns:wp="http://schemas.openxmlformats.org/drawingml/2006/wordprocessingDrawing" xmlns:w10="urn:schemas-microsoft-com:office:word" xmlns:w="http://schemas.openxmlformats.org/wordprocessingml/2006/main" xmlns:wne="http://schemas.microsoft.com/office/word/2006/wordml">
+<w:document xmlns:wpc="http://schemas.microsoft.com/office/word/2010/wordprocessingCanvas" xmlns:cx="http://schemas.microsoft.com/office/drawing/2014/chartex" xmlns:cx1="http://schemas.microsoft.com/office/drawing/2015/9/8/chartex" xmlns:cx2="http://schemas.microsoft.com/office/drawing/2015/10/21/chartex" xmlns:cx3="http://schemas.microsoft.com/office/drawing/2016/5/9/chartex" xmlns:cx4="http://schemas.microsoft.com/office/drawing/2016/5/10/chartex" xmlns:cx5="http://schemas.microsoft.com/office/drawing/2016/5/11/chartex" xmlns:cx6="http://schemas.microsoft.com/office/drawing/2016/5/12/chartex" xmlns:cx7="http://schemas.microsoft.com/office/drawing/2016/5/13/chartex" xmlns:cx8="http://schemas.microsoft.com/office/drawing/2016/5/14/chartex" xmlns:mc="http://schemas.openxmlformats.org/markup-compatibility/2006" xmlns:aink="http://schemas.microsoft.com/office/drawing/2016/ink" xmlns:am3d="http://schemas.microsoft.com/office/drawing/2017/model3d" xmlns:o="urn:schemas-microsoft-com:office:office" xmlns:r="http://schemas.openxmlformats.org/officeDocument/2006/relationships" xmlns:m="http://schemas.openxmlformats.org/officeDocument/2006/math" xmlns:v="urn:schemas-microsoft-com:vml" xmlns:wp14="http://schemas.microsoft.com/office/word/2010/wordprocessingDrawing" xmlns:wp="http://schemas.openxmlformats.org/drawingml/2006/wordprocessingDrawing" xmlns:w10="urn:schemas-microsoft-com:office:word" xmlns:w="http://schemas.openxmlformats.org/wordprocessingml/2006/main" xmlns:w14="http://schemas.microsoft.com/office/word/2010/wordml" xmlns:w15="http://schemas.microsoft.com/office/word/2012/wordml" xmlns:w16cex="http://schemas.microsoft.com/office/word/2018/wordml/cex" xmlns:w16cid="http://schemas.microsoft.com/office/word/2016/wordml/cid" xmlns:w16="http://schemas.microsoft.com/office/word/2018/wordml" xmlns:w16sdtdh="http://schemas.microsoft.com/office/word/2020/wordml/sdtdatahash" xmlns:w16se="http://schemas.microsoft.com/office/word/2015/wordml/symex" xmlns:wpg="http://schemas.microsoft.com/office/word/2010/wordprocessingGroup" xmlns:wpi="http://schemas.microsoft.com/office/word/2010/wordprocessingInk" xmlns:wne="http://schemas.microsoft.com/office/word/2006/wordml" xmlns:wps="http://schemas.microsoft.com/office/word/2010/wordprocessingShape" mc:Ignorable="w14 w15 w16se w16cid w16 w16cex w16sdtdh wp14">
   <w:body>
     <w:p>
       <w:pPr>
@@ -65,7 +65,7 @@
         <w:rPr>
           <w:noProof/>
         </w:rPr>
-        <w:pict>
+        <w:pict w14:anchorId="5533FE84">
           <v:line id="_x0000_s1028" style="position:absolute;left:0;text-align:left;z-index:251662336;mso-position-horizontal-relative:margin" from="-.25pt,-.25pt" to="64.55pt,-.25pt" o:allowincell="f" strokeweight=".7pt">
             <w10:wrap anchorx="margin"/>
           </v:line>
@@ -84,12 +84,21 @@
         </w:rPr>
         <w:tab/>
       </w:r>
-      <w:r>
-        <w:rPr>
-          <w:color w:val="000000"/>
-          <w:spacing w:val="5"/>
-        </w:rPr>
-        <w:t>Каждый  человек  в   процессе  взаимодействия   с  другими людьми занимает определенное положение в обществе - он либо пре</w:t>
+      <w:proofErr w:type="gramStart"/>
+      <w:r>
+        <w:rPr>
+          <w:color w:val="000000"/>
+          <w:spacing w:val="5"/>
+        </w:rPr>
+        <w:t>Каждый  человек</w:t>
+      </w:r>
+      <w:proofErr w:type="gramEnd"/>
+      <w:r>
+        <w:rPr>
+          <w:color w:val="000000"/>
+          <w:spacing w:val="5"/>
+        </w:rPr>
+        <w:t xml:space="preserve">  в   процессе  взаимодействия   с  другими людьми занимает определенное положение в обществе - он либо пре</w:t>
       </w:r>
       <w:r>
         <w:rPr>
@@ -295,23 +304,7 @@
           <w:color w:val="000000"/>
           <w:spacing w:val="9"/>
         </w:rPr>
-        <w:t xml:space="preserve">ку деятельности личности со стороны общества. </w:t>
-      </w:r>
-      <w:proofErr w:type="gramStart"/>
-      <w:r>
-        <w:rPr>
-          <w:color w:val="000000"/>
-          <w:spacing w:val="9"/>
-        </w:rPr>
-        <w:t>Последняя</w:t>
-      </w:r>
-      <w:proofErr w:type="gramEnd"/>
-      <w:r>
-        <w:rPr>
-          <w:color w:val="000000"/>
-          <w:spacing w:val="9"/>
-        </w:rPr>
-        <w:t xml:space="preserve"> может </w:t>
+        <w:t xml:space="preserve">ку деятельности личности со стороны общества. Последняя может </w:t>
       </w:r>
       <w:r>
         <w:rPr>
@@ -330,7 +323,6 @@
         <w:spacing w:line="230" w:lineRule="exact"/>
         <w:jc w:val="both"/>
       </w:pPr>
-      <w:proofErr w:type="gramStart"/>
       <w:r>
         <w:rPr>
           <w:color w:val="000000"/>
@@ -357,7 +349,6 @@
         </w:rPr>
         <w:t>мия, звание и т.п.</w:t>
       </w:r>
-      <w:proofErr w:type="gramEnd"/>
     </w:p>
     <w:p>
       <w:pPr>
@@ -382,23 +373,7 @@
           <w:color w:val="000000"/>
           <w:spacing w:val="7"/>
         </w:rPr>
-        <w:t xml:space="preserve">Американский социолог Р. </w:t>
-      </w:r>
-      <w:proofErr w:type="spellStart"/>
-      <w:r>
-        <w:rPr>
-          <w:color w:val="000000"/>
-          <w:spacing w:val="7"/>
-        </w:rPr>
-        <w:t>Линтон</w:t>
-      </w:r>
-      <w:proofErr w:type="spellEnd"/>
-      <w:r>
-        <w:rPr>
-          <w:color w:val="000000"/>
-          <w:spacing w:val="7"/>
-        </w:rPr>
-        <w:t xml:space="preserve"> выделял «двойственное </w:t>
+        <w:t xml:space="preserve">Американский социолог Р. Линтон выделял «двойственное </w:t>
       </w:r>
       <w:r>
         <w:rPr>
@@ -460,7 +435,7 @@
           <w:color w:val="000000"/>
           <w:spacing w:val="9"/>
         </w:rPr>
-        <w:t>не</w:t>
+        <w:t>не  сколько</w:t>
       </w:r>
       <w:proofErr w:type="gramEnd"/>
       <w:r>
@@ -468,7 +443,7 @@
           <w:color w:val="000000"/>
           <w:spacing w:val="9"/>
         </w:rPr>
-        <w:t xml:space="preserve">  сколько статусов, американский социолог Р. Мертон ввел понятие </w:t>
+        <w:t xml:space="preserve"> статусов, американский социолог Р. Мертон ввел понятие </w:t>
       </w:r>
       <w:r>
         <w:rPr>
@@ -685,31 +660,7 @@
           <w:color w:val="000000"/>
           <w:spacing w:val="4"/>
         </w:rPr>
-        <w:t xml:space="preserve">Личный статус отличается от </w:t>
-      </w:r>
-      <w:proofErr w:type="gramStart"/>
-      <w:r>
-        <w:rPr>
-          <w:color w:val="000000"/>
-          <w:spacing w:val="4"/>
-        </w:rPr>
-        <w:t>социального</w:t>
-      </w:r>
-      <w:proofErr w:type="gramEnd"/>
-      <w:r>
-        <w:rPr>
-          <w:color w:val="000000"/>
-          <w:spacing w:val="4"/>
-        </w:rPr>
-        <w:t xml:space="preserve"> тем, что положение, занимаемое человеком в малой группе, определяется именно индивидуальными качествами личности. </w:t>
-      </w:r>
-      <w:proofErr w:type="gramStart"/>
-      <w:r>
-        <w:rPr>
-          <w:color w:val="000000"/>
-          <w:spacing w:val="4"/>
-        </w:rPr>
-        <w:t xml:space="preserve">Поэтому социальный статус играет </w:t>
+        <w:t xml:space="preserve">Личный статус отличается от социального тем, что положение, занимаемое человеком в малой группе, определяется именно индивидуальными качествами личности. Поэтому социальный статус играет </w:t>
       </w:r>
       <w:r>
         <w:rPr>
@@ -725,7 +676,6 @@
         </w:rPr>
         <w:t>людей.</w:t>
       </w:r>
-      <w:proofErr w:type="gramEnd"/>
     </w:p>
     <w:p>
       <w:pPr>
@@ -772,22 +722,22 @@
           <w:color w:val="000000"/>
           <w:spacing w:val="7"/>
         </w:rPr>
-        <w:t xml:space="preserve">когда индивид занимает высокую статусную позицию в од  </w:t>
-      </w:r>
-      <w:r>
-        <w:rPr>
-          <w:color w:val="000000"/>
-          <w:spacing w:val="4"/>
-        </w:rPr>
-        <w:t xml:space="preserve">ной социальной группе и низкую </w:t>
+        <w:t xml:space="preserve">когда индивид занимает высокую статусную позицию в </w:t>
       </w:r>
       <w:proofErr w:type="gramStart"/>
       <w:r>
         <w:rPr>
           <w:color w:val="000000"/>
-          <w:spacing w:val="4"/>
-        </w:rPr>
-        <w:t>в</w:t>
+          <w:spacing w:val="7"/>
+        </w:rPr>
+        <w:t xml:space="preserve">од  </w:t>
+      </w:r>
+      <w:r>
+        <w:rPr>
+          <w:color w:val="000000"/>
+          <w:spacing w:val="4"/>
+        </w:rPr>
+        <w:t>ной</w:t>
       </w:r>
       <w:proofErr w:type="gramEnd"/>
       <w:r>
@@ -795,7 +745,7 @@
           <w:color w:val="000000"/>
           <w:spacing w:val="4"/>
         </w:rPr>
-        <w:t xml:space="preserve"> другой;</w:t>
+        <w:t xml:space="preserve"> социальной группе и низкую в другой;</w:t>
       </w:r>
     </w:p>
     <w:p>
@@ -907,15 +857,7 @@
           <w:color w:val="000000"/>
           <w:spacing w:val="6"/>
         </w:rPr>
-        <w:t xml:space="preserve">воли, деятельности. </w:t>
-      </w:r>
-      <w:proofErr w:type="gramStart"/>
-      <w:r>
-        <w:rPr>
-          <w:color w:val="000000"/>
-          <w:spacing w:val="6"/>
-        </w:rPr>
-        <w:t>Таковы: национальность (белорус), пол (женщи</w:t>
+        <w:t>воли, деятельности. Таковы: национальность (белорус), пол (женщи</w:t>
       </w:r>
       <w:r>
         <w:rPr>
@@ -924,7 +866,6 @@
         </w:rPr>
         <w:t>на), раса (негр), дворянские титулы (князь, барон, граф) и т.п.</w:t>
       </w:r>
-      <w:proofErr w:type="gramEnd"/>
     </w:p>
     <w:p>
       <w:pPr>
@@ -1092,38 +1033,22 @@
           <w:color w:val="000000"/>
           <w:spacing w:val="5"/>
         </w:rPr>
-        <w:t>от</w:t>
+        <w:t xml:space="preserve">от  </w:t>
+      </w:r>
+      <w:r>
+        <w:rPr>
+          <w:color w:val="000000"/>
+          <w:spacing w:val="4"/>
+        </w:rPr>
+        <w:t>носиться</w:t>
       </w:r>
       <w:proofErr w:type="gramEnd"/>
       <w:r>
         <w:rPr>
           <w:color w:val="000000"/>
-          <w:spacing w:val="5"/>
-        </w:rPr>
-        <w:t xml:space="preserve">  </w:t>
-      </w:r>
-      <w:r>
-        <w:rPr>
-          <w:color w:val="000000"/>
-          <w:spacing w:val="4"/>
-        </w:rPr>
-        <w:t xml:space="preserve">носиться </w:t>
-      </w:r>
-      <w:proofErr w:type="gramStart"/>
-      <w:r>
-        <w:rPr>
-          <w:color w:val="000000"/>
-          <w:spacing w:val="4"/>
-        </w:rPr>
-        <w:t>к</w:t>
-      </w:r>
-      <w:proofErr w:type="gramEnd"/>
-      <w:r>
-        <w:rPr>
-          <w:color w:val="000000"/>
-          <w:spacing w:val="4"/>
-        </w:rPr>
-        <w:t xml:space="preserve"> числу богатых людей.</w:t>
+          <w:spacing w:val="4"/>
+        </w:rPr>
+        <w:t xml:space="preserve"> к числу богатых людей.</w:t>
       </w:r>
     </w:p>
     <w:p>
@@ -1194,23 +1119,7 @@
           <w:color w:val="000000"/>
           <w:spacing w:val="6"/>
         </w:rPr>
-        <w:t xml:space="preserve">Р. </w:t>
-      </w:r>
-      <w:proofErr w:type="spellStart"/>
-      <w:r>
-        <w:rPr>
-          <w:color w:val="000000"/>
-          <w:spacing w:val="6"/>
-        </w:rPr>
-        <w:t>Линтоном</w:t>
-      </w:r>
-      <w:proofErr w:type="spellEnd"/>
-      <w:r>
-        <w:rPr>
-          <w:color w:val="000000"/>
-          <w:spacing w:val="6"/>
-        </w:rPr>
-        <w:t xml:space="preserve"> в 1936 году. Он рассматривал социальную роль как динамическую сторону социального статуса, как его функцию, связан</w:t>
+        <w:t>Р. Линтоном в 1936 году. Он рассматривал социальную роль как динамическую сторону социального статуса, как его функцию, связан</w:t>
       </w:r>
       <w:r>
         <w:rPr>
@@ -1602,22 +1511,22 @@
           <w:color w:val="000000"/>
           <w:spacing w:val="-1"/>
         </w:rPr>
-        <w:t>от</w:t>
+        <w:t xml:space="preserve">от  </w:t>
+      </w:r>
+      <w:r>
+        <w:rPr>
+          <w:color w:val="000000"/>
+          <w:spacing w:val="-2"/>
+        </w:rPr>
+        <w:t>ношению</w:t>
       </w:r>
       <w:proofErr w:type="gramEnd"/>
       <w:r>
         <w:rPr>
           <w:color w:val="000000"/>
-          <w:spacing w:val="-1"/>
-        </w:rPr>
-        <w:t xml:space="preserve">  </w:t>
-      </w:r>
-      <w:r>
-        <w:rPr>
-          <w:color w:val="000000"/>
           <w:spacing w:val="-2"/>
         </w:rPr>
-        <w:t>ношению к другому лицу (другим лицам) с другим или одинаковым стату</w:t>
+        <w:t xml:space="preserve"> к другому лицу (другим лицам) с другим или одинаковым стату</w:t>
       </w:r>
       <w:r>
         <w:rPr>
@@ -1666,23 +1575,7 @@
           <w:color w:val="000000"/>
           <w:spacing w:val="4"/>
         </w:rPr>
-        <w:t xml:space="preserve">себя, считает Т. </w:t>
-      </w:r>
-      <w:proofErr w:type="spellStart"/>
-      <w:r>
-        <w:rPr>
-          <w:color w:val="000000"/>
-          <w:spacing w:val="4"/>
-        </w:rPr>
-        <w:t>Парсонс</w:t>
-      </w:r>
-      <w:proofErr w:type="spellEnd"/>
-      <w:r>
-        <w:rPr>
-          <w:color w:val="000000"/>
-          <w:spacing w:val="4"/>
-        </w:rPr>
-        <w:t>, три основных компонента:</w:t>
+        <w:t>себя, считает Т. Парсонс, три основных компонента:</w:t>
       </w:r>
       <w:r>
         <w:rPr>
@@ -1874,23 +1767,7 @@
           <w:color w:val="000000"/>
           <w:spacing w:val="6"/>
         </w:rPr>
-        <w:t xml:space="preserve">Ролевые взаимозависимости индивидов создают, по утверждению известного немецкого социолога Н. </w:t>
-      </w:r>
-      <w:proofErr w:type="spellStart"/>
-      <w:r>
-        <w:rPr>
-          <w:color w:val="000000"/>
-          <w:spacing w:val="6"/>
-        </w:rPr>
-        <w:t>Лумана</w:t>
-      </w:r>
-      <w:proofErr w:type="spellEnd"/>
-      <w:r>
-        <w:rPr>
-          <w:color w:val="000000"/>
-          <w:spacing w:val="6"/>
-        </w:rPr>
-        <w:t xml:space="preserve">, специфические </w:t>
+        <w:t xml:space="preserve">Ролевые взаимозависимости индивидов создают, по утверждению известного немецкого социолога Н. Лумана, специфические </w:t>
       </w:r>
       <w:r>
         <w:rPr>
@@ -2029,23 +1906,7 @@
           <w:color w:val="000000"/>
           <w:spacing w:val="5"/>
         </w:rPr>
-        <w:t xml:space="preserve">такое пренебрежение способно привести к </w:t>
-      </w:r>
-      <w:proofErr w:type="gramStart"/>
-      <w:r>
-        <w:rPr>
-          <w:color w:val="000000"/>
-          <w:spacing w:val="5"/>
-        </w:rPr>
-        <w:t>утрате друзей</w:t>
-      </w:r>
-      <w:proofErr w:type="gramEnd"/>
-      <w:r>
-        <w:rPr>
-          <w:color w:val="000000"/>
-          <w:spacing w:val="5"/>
-        </w:rPr>
-        <w:t>, работы, се</w:t>
+        <w:t>такое пренебрежение способно привести к утрате друзей, работы, се</w:t>
       </w:r>
       <w:r>
         <w:rPr>
@@ -2073,13 +1934,28 @@
           <w:spacing w:val="4"/>
         </w:rPr>
       </w:pPr>
+      <w:r>
+        <w:rPr>
+          <w:color w:val="000000"/>
+          <w:spacing w:val="5"/>
+        </w:rPr>
+        <w:t xml:space="preserve">Посредством социальной роли и ее воплощения в своих </w:t>
+      </w:r>
       <w:proofErr w:type="gramStart"/>
       <w:r>
         <w:rPr>
           <w:color w:val="000000"/>
           <w:spacing w:val="5"/>
         </w:rPr>
-        <w:t xml:space="preserve">Посредством социальной роли и ее воплощения в своих по  ступках человек включается в </w:t>
+        <w:t>по  ступках</w:t>
+      </w:r>
+      <w:proofErr w:type="gramEnd"/>
+      <w:r>
+        <w:rPr>
+          <w:color w:val="000000"/>
+          <w:spacing w:val="5"/>
+        </w:rPr>
+        <w:t xml:space="preserve"> человек включается в </w:t>
       </w:r>
       <w:proofErr w:type="spellStart"/>
       <w:r>
@@ -2095,15 +1971,7 @@
           <w:color w:val="000000"/>
           <w:spacing w:val="5"/>
         </w:rPr>
-        <w:t xml:space="preserve"> культуры.</w:t>
-      </w:r>
-      <w:proofErr w:type="gramEnd"/>
-      <w:r>
-        <w:rPr>
-          <w:color w:val="000000"/>
-          <w:spacing w:val="5"/>
-        </w:rPr>
-        <w:t xml:space="preserve"> Если статус </w:t>
+        <w:t xml:space="preserve"> культуры. Если статус </w:t>
       </w:r>
       <w:r>
         <w:rPr>
@@ -2555,30 +2423,14 @@
           <w:color w:val="000000"/>
           <w:spacing w:val="3"/>
         </w:rPr>
-        <w:t xml:space="preserve">В процессе осуществления свойственных человеку ролей </w:t>
-      </w:r>
-      <w:proofErr w:type="gramStart"/>
-      <w:r>
-        <w:rPr>
-          <w:color w:val="000000"/>
-          <w:spacing w:val="3"/>
-        </w:rPr>
-        <w:t>по</w:t>
-      </w:r>
-      <w:r>
-        <w:rPr>
-          <w:color w:val="000000"/>
-          <w:spacing w:val="4"/>
-        </w:rPr>
-        <w:t>следний</w:t>
-      </w:r>
-      <w:proofErr w:type="gramEnd"/>
-      <w:r>
-        <w:rPr>
-          <w:color w:val="000000"/>
-          <w:spacing w:val="4"/>
-        </w:rPr>
-        <w:t xml:space="preserve"> может оказаться в ситуации ролевого конфликта. Ролевой конфликт, по утверждению Р. Мертона, возникает в такой ситуации, при которой человек сталкивается с противоречивыми требованиями двух или более несовместимых ролей.</w:t>
+        <w:t>В процессе осуществления свойственных человеку ролей по</w:t>
+      </w:r>
+      <w:r>
+        <w:rPr>
+          <w:color w:val="000000"/>
+          <w:spacing w:val="4"/>
+        </w:rPr>
+        <w:t>следний может оказаться в ситуации ролевого конфликта. Ролевой конфликт, по утверждению Р. Мертона, возникает в такой ситуации, при которой человек сталкивается с противоречивыми требованиями двух или более несовместимых ролей.</w:t>
       </w:r>
     </w:p>
     <w:p>
@@ -2709,8 +2561,8 @@
 </file>
 
 <file path=word/numbering.xml><?xml version="1.0" encoding="utf-8"?>
-<w:numbering xmlns:ve="http://schemas.openxmlformats.org/markup-compatibility/2006" xmlns:o="urn:schemas-microsoft-com:office:office" xmlns:r="http://schemas.openxmlformats.org/officeDocument/2006/relationships" xmlns:m="http://schemas.openxmlformats.org/officeDocument/2006/math" xmlns:v="urn:schemas-microsoft-com:vml" xmlns:wp="http://schemas.openxmlformats.org/drawingml/2006/wordprocessingDrawing" xmlns:w10="urn:schemas-microsoft-com:office:word" xmlns:w="http://schemas.openxmlformats.org/wordprocessingml/2006/main" xmlns:wne="http://schemas.microsoft.com/office/word/2006/wordml">
-  <w:abstractNum w:abstractNumId="0">
+<w:numbering xmlns:wpc="http://schemas.microsoft.com/office/word/2010/wordprocessingCanvas" xmlns:cx="http://schemas.microsoft.com/office/drawing/2014/chartex" xmlns:cx1="http://schemas.microsoft.com/office/drawing/2015/9/8/chartex" xmlns:cx2="http://schemas.microsoft.com/office/drawing/2015/10/21/chartex" xmlns:cx3="http://schemas.microsoft.com/office/drawing/2016/5/9/chartex" xmlns:cx4="http://schemas.microsoft.com/office/drawing/2016/5/10/chartex" xmlns:cx5="http://schemas.microsoft.com/office/drawing/2016/5/11/chartex" xmlns:cx6="http://schemas.microsoft.com/office/drawing/2016/5/12/chartex" xmlns:cx7="http://schemas.microsoft.com/office/drawing/2016/5/13/chartex" xmlns:cx8="http://schemas.microsoft.com/office/drawing/2016/5/14/chartex" xmlns:mc="http://schemas.openxmlformats.org/markup-compatibility/2006" xmlns:aink="http://schemas.microsoft.com/office/drawing/2016/ink" xmlns:am3d="http://schemas.microsoft.com/office/drawing/2017/model3d" xmlns:o="urn:schemas-microsoft-com:office:office" xmlns:r="http://schemas.openxmlformats.org/officeDocument/2006/relationships" xmlns:m="http://schemas.openxmlformats.org/officeDocument/2006/math" xmlns:v="urn:schemas-microsoft-com:vml" xmlns:wp14="http://schemas.microsoft.com/office/word/2010/wordprocessingDrawing" xmlns:wp="http://schemas.openxmlformats.org/drawingml/2006/wordprocessingDrawing" xmlns:w10="urn:schemas-microsoft-com:office:word" xmlns:w="http://schemas.openxmlformats.org/wordprocessingml/2006/main" xmlns:w14="http://schemas.microsoft.com/office/word/2010/wordml" xmlns:w15="http://schemas.microsoft.com/office/word/2012/wordml" xmlns:w16cex="http://schemas.microsoft.com/office/word/2018/wordml/cex" xmlns:w16cid="http://schemas.microsoft.com/office/word/2016/wordml/cid" xmlns:w16="http://schemas.microsoft.com/office/word/2018/wordml" xmlns:w16sdtdh="http://schemas.microsoft.com/office/word/2020/wordml/sdtdatahash" xmlns:w16se="http://schemas.microsoft.com/office/word/2015/wordml/symex" xmlns:wpg="http://schemas.microsoft.com/office/word/2010/wordprocessingGroup" xmlns:wpi="http://schemas.microsoft.com/office/word/2010/wordprocessingInk" xmlns:wne="http://schemas.microsoft.com/office/word/2006/wordml" xmlns:wps="http://schemas.microsoft.com/office/word/2010/wordprocessingShape" mc:Ignorable="w14 w15 w16se w16cid w16 w16cex w16sdtdh wp14">
+  <w:abstractNum w:abstractNumId="0" w15:restartNumberingAfterBreak="0">
     <w:nsid w:val="04765C38"/>
     <w:multiLevelType w:val="singleLevel"/>
     <w:tmpl w:val="D3BA21E2"/>
@@ -2725,7 +2577,7 @@
       </w:rPr>
     </w:lvl>
   </w:abstractNum>
-  <w:abstractNum w:abstractNumId="1">
+  <w:abstractNum w:abstractNumId="1" w15:restartNumberingAfterBreak="0">
     <w:nsid w:val="47E9749F"/>
     <w:multiLevelType w:val="singleLevel"/>
     <w:tmpl w:val="31DC3EE0"/>
@@ -2740,7 +2592,7 @@
       </w:rPr>
     </w:lvl>
   </w:abstractNum>
-  <w:abstractNum w:abstractNumId="2">
+  <w:abstractNum w:abstractNumId="2" w15:restartNumberingAfterBreak="0">
     <w:nsid w:val="4ABF3FFC"/>
     <w:multiLevelType w:val="singleLevel"/>
     <w:tmpl w:val="C658ADD0"/>
@@ -2755,7 +2607,7 @@
       </w:rPr>
     </w:lvl>
   </w:abstractNum>
-  <w:abstractNum w:abstractNumId="3">
+  <w:abstractNum w:abstractNumId="3" w15:restartNumberingAfterBreak="0">
     <w:nsid w:val="4DED3C36"/>
     <w:multiLevelType w:val="singleLevel"/>
     <w:tmpl w:val="2384D110"/>
@@ -2770,7 +2622,7 @@
       </w:rPr>
     </w:lvl>
   </w:abstractNum>
-  <w:abstractNum w:abstractNumId="4">
+  <w:abstractNum w:abstractNumId="4" w15:restartNumberingAfterBreak="0">
     <w:nsid w:val="53650534"/>
     <w:multiLevelType w:val="singleLevel"/>
     <w:tmpl w:val="73F85482"/>
@@ -2785,7 +2637,7 @@
       </w:rPr>
     </w:lvl>
   </w:abstractNum>
-  <w:abstractNum w:abstractNumId="5">
+  <w:abstractNum w:abstractNumId="5" w15:restartNumberingAfterBreak="0">
     <w:nsid w:val="539417AC"/>
     <w:multiLevelType w:val="singleLevel"/>
     <w:tmpl w:val="9B9C3E28"/>
@@ -2800,7 +2652,7 @@
       </w:rPr>
     </w:lvl>
   </w:abstractNum>
-  <w:abstractNum w:abstractNumId="6">
+  <w:abstractNum w:abstractNumId="6" w15:restartNumberingAfterBreak="0">
     <w:nsid w:val="6B167687"/>
     <w:multiLevelType w:val="singleLevel"/>
     <w:tmpl w:val="ED208976"/>
@@ -2815,7 +2667,7 @@
       </w:rPr>
     </w:lvl>
   </w:abstractNum>
-  <w:abstractNum w:abstractNumId="7">
+  <w:abstractNum w:abstractNumId="7" w15:restartNumberingAfterBreak="0">
     <w:nsid w:val="6B747C96"/>
     <w:multiLevelType w:val="singleLevel"/>
     <w:tmpl w:val="A176D024"/>
@@ -2830,7 +2682,7 @@
       </w:rPr>
     </w:lvl>
   </w:abstractNum>
-  <w:abstractNum w:abstractNumId="8">
+  <w:abstractNum w:abstractNumId="8" w15:restartNumberingAfterBreak="0">
     <w:nsid w:val="7F163E3A"/>
     <w:multiLevelType w:val="singleLevel"/>
     <w:tmpl w:val="896A5208"/>
@@ -2876,7 +2728,7 @@
 </file>
 
 <file path=word/styles.xml><?xml version="1.0" encoding="utf-8"?>
-<w:styles xmlns:r="http://schemas.openxmlformats.org/officeDocument/2006/relationships" xmlns:w="http://schemas.openxmlformats.org/wordprocessingml/2006/main">
+<w:styles xmlns:mc="http://schemas.openxmlformats.org/markup-compatibility/2006" xmlns:r="http://schemas.openxmlformats.org/officeDocument/2006/relationships" xmlns:w="http://schemas.openxmlformats.org/wordprocessingml/2006/main" xmlns:w14="http://schemas.microsoft.com/office/word/2010/wordml" xmlns:w15="http://schemas.microsoft.com/office/word/2012/wordml" xmlns:w16cex="http://schemas.microsoft.com/office/word/2018/wordml/cex" xmlns:w16cid="http://schemas.microsoft.com/office/word/2016/wordml/cid" xmlns:w16="http://schemas.microsoft.com/office/word/2018/wordml" xmlns:w16sdtdh="http://schemas.microsoft.com/office/word/2020/wordml/sdtdatahash" xmlns:w16se="http://schemas.microsoft.com/office/word/2015/wordml/symex" mc:Ignorable="w14 w15 w16se w16cid w16 w16cex w16sdtdh">
   <w:docDefaults>
     <w:rPrDefault>
       <w:rPr>
@@ -2892,144 +2744,383 @@
       </w:pPr>
     </w:pPrDefault>
   </w:docDefaults>
-  <w:latentStyles w:defLockedState="0" w:defUIPriority="99" w:defSemiHidden="1" w:defUnhideWhenUsed="1" w:defQFormat="0" w:count="267">
-    <w:lsdException w:name="Normal" w:semiHidden="0" w:uiPriority="0" w:unhideWhenUsed="0" w:qFormat="1"/>
-    <w:lsdException w:name="heading 1" w:semiHidden="0" w:uiPriority="9" w:unhideWhenUsed="0" w:qFormat="1"/>
-    <w:lsdException w:name="heading 2" w:uiPriority="9" w:qFormat="1"/>
-    <w:lsdException w:name="heading 3" w:uiPriority="9" w:qFormat="1"/>
-    <w:lsdException w:name="heading 4" w:uiPriority="9" w:qFormat="1"/>
-    <w:lsdException w:name="heading 5" w:uiPriority="9" w:qFormat="1"/>
-    <w:lsdException w:name="heading 6" w:uiPriority="9" w:qFormat="1"/>
-    <w:lsdException w:name="heading 7" w:uiPriority="9" w:qFormat="1"/>
-    <w:lsdException w:name="heading 8" w:uiPriority="9" w:qFormat="1"/>
-    <w:lsdException w:name="heading 9" w:uiPriority="9" w:qFormat="1"/>
-    <w:lsdException w:name="toc 1" w:uiPriority="39"/>
-    <w:lsdException w:name="toc 2" w:uiPriority="39"/>
-    <w:lsdException w:name="toc 3" w:uiPriority="39"/>
-    <w:lsdException w:name="toc 4" w:uiPriority="39"/>
-    <w:lsdException w:name="toc 5" w:uiPriority="39"/>
-    <w:lsdException w:name="toc 6" w:uiPriority="39"/>
-    <w:lsdException w:name="toc 7" w:uiPriority="39"/>
-    <w:lsdException w:name="toc 8" w:uiPriority="39"/>
-    <w:lsdException w:name="toc 9" w:uiPriority="39"/>
-    <w:lsdException w:name="caption" w:uiPriority="35" w:qFormat="1"/>
-    <w:lsdException w:name="Title" w:semiHidden="0" w:uiPriority="10" w:unhideWhenUsed="0" w:qFormat="1"/>
-    <w:lsdException w:name="Default Paragraph Font" w:uiPriority="1"/>
-    <w:lsdException w:name="Subtitle" w:semiHidden="0" w:uiPriority="11" w:unhideWhenUsed="0" w:qFormat="1"/>
-    <w:lsdException w:name="Strong" w:semiHidden="0" w:uiPriority="22" w:unhideWhenUsed="0" w:qFormat="1"/>
-    <w:lsdException w:name="Emphasis" w:semiHidden="0" w:uiPriority="20" w:unhideWhenUsed="0" w:qFormat="1"/>
-    <w:lsdException w:name="Table Grid" w:semiHidden="0" w:uiPriority="59" w:unhideWhenUsed="0"/>
-    <w:lsdException w:name="Placeholder Text" w:unhideWhenUsed="0"/>
-    <w:lsdException w:name="No Spacing" w:semiHidden="0" w:uiPriority="1" w:unhideWhenUsed="0" w:qFormat="1"/>
-    <w:lsdException w:name="Light Shading" w:semiHidden="0" w:uiPriority="60" w:unhideWhenUsed="0"/>
-    <w:lsdException w:name="Light List" w:semiHidden="0" w:uiPriority="61" w:unhideWhenUsed="0"/>
-    <w:lsdException w:name="Light Grid" w:semiHidden="0" w:uiPriority="62" w:unhideWhenUsed="0"/>
-    <w:lsdException w:name="Medium Shading 1" w:semiHidden="0" w:uiPriority="63" w:unhideWhenUsed="0"/>
-    <w:lsdException w:name="Medium Shading 2" w:semiHidden="0" w:uiPriority="64" w:unhideWhenUsed="0"/>
-    <w:lsdException w:name="Medium List 1" w:semiHidden="0" w:uiPriority="65" w:unhideWhenUsed="0"/>
-    <w:lsdException w:name="Medium List 2" w:semiHidden="0" w:uiPriority="66" w:unhideWhenUsed="0"/>
-    <w:lsdException w:name="Medium Grid 1" w:semiHidden="0" w:uiPriority="67" w:unhideWhenUsed="0"/>
-    <w:lsdException w:name="Medium Grid 2" w:semiHidden="0" w:uiPriority="68" w:unhideWhenUsed="0"/>
-    <w:lsdException w:name="Medium Grid 3" w:semiHidden="0" w:uiPriority="69" w:unhideWhenUsed="0"/>
-    <w:lsdException w:name="Dark List" w:semiHidden="0" w:uiPriority="70" w:unhideWhenUsed="0"/>
-    <w:lsdException w:name="Colorful Shading" w:semiHidden="0" w:uiPriority="71" w:unhideWhenUsed="0"/>
-    <w:lsdException w:name="Colorful List" w:semiHidden="0" w:uiPriority="72" w:unhideWhenUsed="0"/>
-    <w:lsdException w:name="Colorful Grid" w:semiHidden="0" w:uiPriority="73" w:unhideWhenUsed="0"/>
-    <w:lsdException w:name="Light Shading Accent 1" w:semiHidden="0" w:uiPriority="60" w:unhideWhenUsed="0"/>
-    <w:lsdException w:name="Light List Accent 1" w:semiHidden="0" w:uiPriority="61" w:unhideWhenUsed="0"/>
-    <w:lsdException w:name="Light Grid Accent 1" w:semiHidden="0" w:uiPriority="62" w:unhideWhenUsed="0"/>
-    <w:lsdException w:name="Medium Shading 1 Accent 1" w:semiHidden="0" w:uiPriority="63" w:unhideWhenUsed="0"/>
-    <w:lsdException w:name="Medium Shading 2 Accent 1" w:semiHidden="0" w:uiPriority="64" w:unhideWhenUsed="0"/>
-    <w:lsdException w:name="Medium List 1 Accent 1" w:semiHidden="0" w:uiPriority="65" w:unhideWhenUsed="0"/>
-    <w:lsdException w:name="Revision" w:unhideWhenUsed="0"/>
-    <w:lsdException w:name="List Paragraph" w:semiHidden="0" w:uiPriority="34" w:unhideWhenUsed="0" w:qFormat="1"/>
-    <w:lsdException w:name="Quote" w:semiHidden="0" w:uiPriority="29" w:unhideWhenUsed="0" w:qFormat="1"/>
-    <w:lsdException w:name="Intense Quote" w:semiHidden="0" w:uiPriority="30" w:unhideWhenUsed="0" w:qFormat="1"/>
-    <w:lsdException w:name="Medium List 2 Accent 1" w:semiHidden="0" w:uiPriority="66" w:unhideWhenUsed="0"/>
-    <w:lsdException w:name="Medium Grid 1 Accent 1" w:semiHidden="0" w:uiPriority="67" w:unhideWhenUsed="0"/>
-    <w:lsdException w:name="Medium Grid 2 Accent 1" w:semiHidden="0" w:uiPriority="68" w:unhideWhenUsed="0"/>
-    <w:lsdException w:name="Medium Grid 3 Accent 1" w:semiHidden="0" w:uiPriority="69" w:unhideWhenUsed="0"/>
-    <w:lsdException w:name="Dark List Accent 1" w:semiHidden="0" w:uiPriority="70" w:unhideWhenUsed="0"/>
-    <w:lsdException w:name="Colorful Shading Accent 1" w:semiHidden="0" w:uiPriority="71" w:unhideWhenUsed="0"/>
-    <w:lsdException w:name="Colorful List Accent 1" w:semiHidden="0" w:uiPriority="72" w:unhideWhenUsed="0"/>
-    <w:lsdException w:name="Colorful Grid Accent 1" w:semiHidden="0" w:uiPriority="73" w:unhideWhenUsed="0"/>
-    <w:lsdException w:name="Light Shading Accent 2" w:semiHidden="0" w:uiPriority="60" w:unhideWhenUsed="0"/>
-    <w:lsdException w:name="Light List Accent 2" w:semiHidden="0" w:uiPriority="61" w:unhideWhenUsed="0"/>
-    <w:lsdException w:name="Light Grid Accent 2" w:semiHidden="0" w:uiPriority="62" w:unhideWhenUsed="0"/>
-    <w:lsdException w:name="Medium Shading 1 Accent 2" w:semiHidden="0" w:uiPriority="63" w:unhideWhenUsed="0"/>
-    <w:lsdException w:name="Medium Shading 2 Accent 2" w:semiHidden="0" w:uiPriority="64" w:unhideWhenUsed="0"/>
-    <w:lsdException w:name="Medium List 1 Accent 2" w:semiHidden="0" w:uiPriority="65" w:unhideWhenUsed="0"/>
-    <w:lsdException w:name="Medium List 2 Accent 2" w:semiHidden="0" w:uiPriority="66" w:unhideWhenUsed="0"/>
-    <w:lsdException w:name="Medium Grid 1 Accent 2" w:semiHidden="0" w:uiPriority="67" w:unhideWhenUsed="0"/>
-    <w:lsdException w:name="Medium Grid 2 Accent 2" w:semiHidden="0" w:uiPriority="68" w:unhideWhenUsed="0"/>
-    <w:lsdException w:name="Medium Grid 3 Accent 2" w:semiHidden="0" w:uiPriority="69" w:unhideWhenUsed="0"/>
-    <w:lsdException w:name="Dark List Accent 2" w:semiHidden="0" w:uiPriority="70" w:unhideWhenUsed="0"/>
-    <w:lsdException w:name="Colorful Shading Accent 2" w:semiHidden="0" w:uiPriority="71" w:unhideWhenUsed="0"/>
-    <w:lsdException w:name="Colorful List Accent 2" w:semiHidden="0" w:uiPriority="72" w:unhideWhenUsed="0"/>
-    <w:lsdException w:name="Colorful Grid Accent 2" w:semiHidden="0" w:uiPriority="73" w:unhideWhenUsed="0"/>
-    <w:lsdException w:name="Light Shading Accent 3" w:semiHidden="0" w:uiPriority="60" w:unhideWhenUsed="0"/>
-    <w:lsdException w:name="Light List Accent 3" w:semiHidden="0" w:uiPriority="61" w:unhideWhenUsed="0"/>
-    <w:lsdException w:name="Light Grid Accent 3" w:semiHidden="0" w:uiPriority="62" w:unhideWhenUsed="0"/>
-    <w:lsdException w:name="Medium Shading 1 Accent 3" w:semiHidden="0" w:uiPriority="63" w:unhideWhenUsed="0"/>
-    <w:lsdException w:name="Medium Shading 2 Accent 3" w:semiHidden="0" w:uiPriority="64" w:unhideWhenUsed="0"/>
-    <w:lsdException w:name="Medium List 1 Accent 3" w:semiHidden="0" w:uiPriority="65" w:unhideWhenUsed="0"/>
-    <w:lsdException w:name="Medium List 2 Accent 3" w:semiHidden="0" w:uiPriority="66" w:unhideWhenUsed="0"/>
-    <w:lsdException w:name="Medium Grid 1 Accent 3" w:semiHidden="0" w:uiPriority="67" w:unhideWhenUsed="0"/>
-    <w:lsdException w:name="Medium Grid 2 Accent 3" w:semiHidden="0" w:uiPriority="68" w:unhideWhenUsed="0"/>
-    <w:lsdException w:name="Medium Grid 3 Accent 3" w:semiHidden="0" w:uiPriority="69" w:unhideWhenUsed="0"/>
-    <w:lsdException w:name="Dark List Accent 3" w:semiHidden="0" w:uiPriority="70" w:unhideWhenUsed="0"/>
-    <w:lsdException w:name="Colorful Shading Accent 3" w:semiHidden="0" w:uiPriority="71" w:unhideWhenUsed="0"/>
-    <w:lsdException w:name="Colorful List Accent 3" w:semiHidden="0" w:uiPriority="72" w:unhideWhenUsed="0"/>
-    <w:lsdException w:name="Colorful Grid Accent 3" w:semiHidden="0" w:uiPriority="73" w:unhideWhenUsed="0"/>
-    <w:lsdException w:name="Light Shading Accent 4" w:semiHidden="0" w:uiPriority="60" w:unhideWhenUsed="0"/>
-    <w:lsdException w:name="Light List Accent 4" w:semiHidden="0" w:uiPriority="61" w:unhideWhenUsed="0"/>
-    <w:lsdException w:name="Light Grid Accent 4" w:semiHidden="0" w:uiPriority="62" w:unhideWhenUsed="0"/>
-    <w:lsdException w:name="Medium Shading 1 Accent 4" w:semiHidden="0" w:uiPriority="63" w:unhideWhenUsed="0"/>
-    <w:lsdException w:name="Medium Shading 2 Accent 4" w:semiHidden="0" w:uiPriority="64" w:unhideWhenUsed="0"/>
-    <w:lsdException w:name="Medium List 1 Accent 4" w:semiHidden="0" w:uiPriority="65" w:unhideWhenUsed="0"/>
-    <w:lsdException w:name="Medium List 2 Accent 4" w:semiHidden="0" w:uiPriority="66" w:unhideWhenUsed="0"/>
-    <w:lsdException w:name="Medium Grid 1 Accent 4" w:semiHidden="0" w:uiPriority="67" w:unhideWhenUsed="0"/>
-    <w:lsdException w:name="Medium Grid 2 Accent 4" w:semiHidden="0" w:uiPriority="68" w:unhideWhenUsed="0"/>
-    <w:lsdException w:name="Medium Grid 3 Accent 4" w:semiHidden="0" w:uiPriority="69" w:unhideWhenUsed="0"/>
-    <w:lsdException w:name="Dark List Accent 4" w:semiHidden="0" w:uiPriority="70" w:unhideWhenUsed="0"/>
-    <w:lsdException w:name="Colorful Shading Accent 4" w:semiHidden="0" w:uiPriority="71" w:unhideWhenUsed="0"/>
-    <w:lsdException w:name="Colorful List Accent 4" w:semiHidden="0" w:uiPriority="72" w:unhideWhenUsed="0"/>
-    <w:lsdException w:name="Colorful Grid Accent 4" w:semiHidden="0" w:uiPriority="73" w:unhideWhenUsed="0"/>
-    <w:lsdException w:name="Light Shading Accent 5" w:semiHidden="0" w:uiPriority="60" w:unhideWhenUsed="0"/>
-    <w:lsdException w:name="Light List Accent 5" w:semiHidden="0" w:uiPriority="61" w:unhideWhenUsed="0"/>
-    <w:lsdException w:name="Light Grid Accent 5" w:semiHidden="0" w:uiPriority="62" w:unhideWhenUsed="0"/>
-    <w:lsdException w:name="Medium Shading 1 Accent 5" w:semiHidden="0" w:uiPriority="63" w:unhideWhenUsed="0"/>
-    <w:lsdException w:name="Medium Shading 2 Accent 5" w:semiHidden="0" w:uiPriority="64" w:unhideWhenUsed="0"/>
-    <w:lsdException w:name="Medium List 1 Accent 5" w:semiHidden="0" w:uiPriority="65" w:unhideWhenUsed="0"/>
-    <w:lsdException w:name="Medium List 2 Accent 5" w:semiHidden="0" w:uiPriority="66" w:unhideWhenUsed="0"/>
-    <w:lsdException w:name="Medium Grid 1 Accent 5" w:semiHidden="0" w:uiPriority="67" w:unhideWhenUsed="0"/>
-    <w:lsdException w:name="Medium Grid 2 Accent 5" w:semiHidden="0" w:uiPriority="68" w:unhideWhenUsed="0"/>
-    <w:lsdException w:name="Medium Grid 3 Accent 5" w:semiHidden="0" w:uiPriority="69" w:unhideWhenUsed="0"/>
-    <w:lsdException w:name="Dark List Accent 5" w:semiHidden="0" w:uiPriority="70" w:unhideWhenUsed="0"/>
-    <w:lsdException w:name="Colorful Shading Accent 5" w:semiHidden="0" w:uiPriority="71" w:unhideWhenUsed="0"/>
-    <w:lsdException w:name="Colorful List Accent 5" w:semiHidden="0" w:uiPriority="72" w:unhideWhenUsed="0"/>
-    <w:lsdException w:name="Colorful Grid Accent 5" w:semiHidden="0" w:uiPriority="73" w:unhideWhenUsed="0"/>
-    <w:lsdException w:name="Light Shading Accent 6" w:semiHidden="0" w:uiPriority="60" w:unhideWhenUsed="0"/>
-    <w:lsdException w:name="Light List Accent 6" w:semiHidden="0" w:uiPriority="61" w:unhideWhenUsed="0"/>
-    <w:lsdException w:name="Light Grid Accent 6" w:semiHidden="0" w:uiPriority="62" w:unhideWhenUsed="0"/>
-    <w:lsdException w:name="Medium Shading 1 Accent 6" w:semiHidden="0" w:uiPriority="63" w:unhideWhenUsed="0"/>
-    <w:lsdException w:name="Medium Shading 2 Accent 6" w:semiHidden="0" w:uiPriority="64" w:unhideWhenUsed="0"/>
-    <w:lsdException w:name="Medium List 1 Accent 6" w:semiHidden="0" w:uiPriority="65" w:unhideWhenUsed="0"/>
-    <w:lsdException w:name="Medium List 2 Accent 6" w:semiHidden="0" w:uiPriority="66" w:unhideWhenUsed="0"/>
-    <w:lsdException w:name="Medium Grid 1 Accent 6" w:semiHidden="0" w:uiPriority="67" w:unhideWhenUsed="0"/>
-    <w:lsdException w:name="Medium Grid 2 Accent 6" w:semiHidden="0" w:uiPriority="68" w:unhideWhenUsed="0"/>
-    <w:lsdException w:name="Medium Grid 3 Accent 6" w:semiHidden="0" w:uiPriority="69" w:unhideWhenUsed="0"/>
-    <w:lsdException w:name="Dark List Accent 6" w:semiHidden="0" w:uiPriority="70" w:unhideWhenUsed="0"/>
-    <w:lsdException w:name="Colorful Shading Accent 6" w:semiHidden="0" w:uiPriority="71" w:unhideWhenUsed="0"/>
-    <w:lsdException w:name="Colorful List Accent 6" w:semiHidden="0" w:uiPriority="72" w:unhideWhenUsed="0"/>
-    <w:lsdException w:name="Colorful Grid Accent 6" w:semiHidden="0" w:uiPriority="73" w:unhideWhenUsed="0"/>
-    <w:lsdException w:name="Subtle Emphasis" w:semiHidden="0" w:uiPriority="19" w:unhideWhenUsed="0" w:qFormat="1"/>
-    <w:lsdException w:name="Intense Emphasis" w:semiHidden="0" w:uiPriority="21" w:unhideWhenUsed="0" w:qFormat="1"/>
-    <w:lsdException w:name="Subtle Reference" w:semiHidden="0" w:uiPriority="31" w:unhideWhenUsed="0" w:qFormat="1"/>
-    <w:lsdException w:name="Intense Reference" w:semiHidden="0" w:uiPriority="32" w:unhideWhenUsed="0" w:qFormat="1"/>
-    <w:lsdException w:name="Book Title" w:semiHidden="0" w:uiPriority="33" w:unhideWhenUsed="0" w:qFormat="1"/>
-    <w:lsdException w:name="Bibliography" w:uiPriority="37"/>
-    <w:lsdException w:name="TOC Heading" w:uiPriority="39" w:qFormat="1"/>
+  <w:latentStyles w:defLockedState="0" w:defUIPriority="99" w:defSemiHidden="0" w:defUnhideWhenUsed="0" w:defQFormat="0" w:count="376">
+    <w:lsdException w:name="Normal" w:uiPriority="0" w:qFormat="1"/>
+    <w:lsdException w:name="heading 1" w:uiPriority="9" w:qFormat="1"/>
+    <w:lsdException w:name="heading 2" w:semiHidden="1" w:uiPriority="9" w:unhideWhenUsed="1" w:qFormat="1"/>
+    <w:lsdException w:name="heading 3" w:semiHidden="1" w:uiPriority="9" w:unhideWhenUsed="1" w:qFormat="1"/>
+    <w:lsdException w:name="heading 4" w:semiHidden="1" w:uiPriority="9" w:unhideWhenUsed="1" w:qFormat="1"/>
+    <w:lsdException w:name="heading 5" w:semiHidden="1" w:uiPriority="9" w:unhideWhenUsed="1" w:qFormat="1"/>
+    <w:lsdException w:name="heading 6" w:semiHidden="1" w:uiPriority="9" w:unhideWhenUsed="1" w:qFormat="1"/>
+    <w:lsdException w:name="heading 7" w:semiHidden="1" w:uiPriority="9" w:unhideWhenUsed="1" w:qFormat="1"/>
+    <w:lsdException w:name="heading 8" w:semiHidden="1" w:uiPriority="9" w:unhideWhenUsed="1" w:qFormat="1"/>
+    <w:lsdException w:name="heading 9" w:semiHidden="1" w:uiPriority="9" w:unhideWhenUsed="1" w:qFormat="1"/>
+    <w:lsdException w:name="index 1" w:semiHidden="1" w:unhideWhenUsed="1"/>
+    <w:lsdException w:name="index 2" w:semiHidden="1" w:unhideWhenUsed="1"/>
+    <w:lsdException w:name="index 3" w:semiHidden="1" w:unhideWhenUsed="1"/>
+    <w:lsdException w:name="index 4" w:semiHidden="1" w:unhideWhenUsed="1"/>
+    <w:lsdException w:name="index 5" w:semiHidden="1" w:unhideWhenUsed="1"/>
+    <w:lsdException w:name="index 6" w:semiHidden="1" w:unhideWhenUsed="1"/>
+    <w:lsdException w:name="index 7" w:semiHidden="1" w:unhideWhenUsed="1"/>
+    <w:lsdException w:name="index 8" w:semiHidden="1" w:unhideWhenUsed="1"/>
+    <w:lsdException w:name="index 9" w:semiHidden="1" w:unhideWhenUsed="1"/>
+    <w:lsdException w:name="toc 1" w:semiHidden="1" w:uiPriority="39" w:unhideWhenUsed="1"/>
+    <w:lsdException w:name="toc 2" w:semiHidden="1" w:uiPriority="39" w:unhideWhenUsed="1"/>
+    <w:lsdException w:name="toc 3" w:semiHidden="1" w:uiPriority="39" w:unhideWhenUsed="1"/>
+    <w:lsdException w:name="toc 4" w:semiHidden="1" w:uiPriority="39" w:unhideWhenUsed="1"/>
+    <w:lsdException w:name="toc 5" w:semiHidden="1" w:uiPriority="39" w:unhideWhenUsed="1"/>
+    <w:lsdException w:name="toc 6" w:semiHidden="1" w:uiPriority="39" w:unhideWhenUsed="1"/>
+    <w:lsdException w:name="toc 7" w:semiHidden="1" w:uiPriority="39" w:unhideWhenUsed="1"/>
+    <w:lsdException w:name="toc 8" w:semiHidden="1" w:uiPriority="39" w:unhideWhenUsed="1"/>
+    <w:lsdException w:name="toc 9" w:semiHidden="1" w:uiPriority="39" w:unhideWhenUsed="1"/>
+    <w:lsdException w:name="Normal Indent" w:semiHidden="1" w:unhideWhenUsed="1"/>
+    <w:lsdException w:name="footnote text" w:semiHidden="1" w:unhideWhenUsed="1"/>
+    <w:lsdException w:name="annotation text" w:semiHidden="1" w:unhideWhenUsed="1"/>
+    <w:lsdException w:name="header" w:semiHidden="1" w:unhideWhenUsed="1"/>
+    <w:lsdException w:name="footer" w:semiHidden="1" w:unhideWhenUsed="1"/>
+    <w:lsdException w:name="index heading" w:semiHidden="1" w:unhideWhenUsed="1"/>
+    <w:lsdException w:name="caption" w:semiHidden="1" w:uiPriority="35" w:unhideWhenUsed="1" w:qFormat="1"/>
+    <w:lsdException w:name="table of figures" w:semiHidden="1" w:unhideWhenUsed="1"/>
+    <w:lsdException w:name="envelope address" w:semiHidden="1" w:unhideWhenUsed="1"/>
+    <w:lsdException w:name="envelope return" w:semiHidden="1" w:unhideWhenUsed="1"/>
+    <w:lsdException w:name="footnote reference" w:semiHidden="1" w:unhideWhenUsed="1"/>
+    <w:lsdException w:name="annotation reference" w:semiHidden="1" w:unhideWhenUsed="1"/>
+    <w:lsdException w:name="line number" w:semiHidden="1" w:unhideWhenUsed="1"/>
+    <w:lsdException w:name="page number" w:semiHidden="1" w:unhideWhenUsed="1"/>
+    <w:lsdException w:name="endnote reference" w:semiHidden="1" w:unhideWhenUsed="1"/>
+    <w:lsdException w:name="endnote text" w:semiHidden="1" w:unhideWhenUsed="1"/>
+    <w:lsdException w:name="table of authorities" w:semiHidden="1" w:unhideWhenUsed="1"/>
+    <w:lsdException w:name="macro" w:semiHidden="1" w:unhideWhenUsed="1"/>
+    <w:lsdException w:name="toa heading" w:semiHidden="1" w:unhideWhenUsed="1"/>
+    <w:lsdException w:name="List" w:semiHidden="1" w:unhideWhenUsed="1"/>
+    <w:lsdException w:name="List Bullet" w:semiHidden="1" w:unhideWhenUsed="1"/>
+    <w:lsdException w:name="List Number" w:semiHidden="1" w:unhideWhenUsed="1"/>
+    <w:lsdException w:name="List 2" w:semiHidden="1" w:unhideWhenUsed="1"/>
+    <w:lsdException w:name="List 3" w:semiHidden="1" w:unhideWhenUsed="1"/>
+    <w:lsdException w:name="List 4" w:semiHidden="1" w:unhideWhenUsed="1"/>
+    <w:lsdException w:name="List 5" w:semiHidden="1" w:unhideWhenUsed="1"/>
+    <w:lsdException w:name="List Bullet 2" w:semiHidden="1" w:unhideWhenUsed="1"/>
+    <w:lsdException w:name="List Bullet 3" w:semiHidden="1" w:unhideWhenUsed="1"/>
+    <w:lsdException w:name="List Bullet 4" w:semiHidden="1" w:unhideWhenUsed="1"/>
+    <w:lsdException w:name="List Bullet 5" w:semiHidden="1" w:unhideWhenUsed="1"/>
+    <w:lsdException w:name="List Number 2" w:semiHidden="1" w:unhideWhenUsed="1"/>
+    <w:lsdException w:name="List Number 3" w:semiHidden="1" w:unhideWhenUsed="1"/>
+    <w:lsdException w:name="List Number 4" w:semiHidden="1" w:unhideWhenUsed="1"/>
+    <w:lsdException w:name="List Number 5" w:semiHidden="1" w:unhideWhenUsed="1"/>
+    <w:lsdException w:name="Title" w:uiPriority="10" w:qFormat="1"/>
+    <w:lsdException w:name="Closing" w:semiHidden="1" w:unhideWhenUsed="1"/>
+    <w:lsdException w:name="Signature" w:semiHidden="1" w:unhideWhenUsed="1"/>
+    <w:lsdException w:name="Default Paragraph Font" w:semiHidden="1" w:uiPriority="1" w:unhideWhenUsed="1"/>
+    <w:lsdException w:name="Body Text" w:semiHidden="1" w:unhideWhenUsed="1"/>
+    <w:lsdException w:name="Body Text Indent" w:semiHidden="1" w:unhideWhenUsed="1"/>
+    <w:lsdException w:name="List Continue" w:semiHidden="1" w:unhideWhenUsed="1"/>
+    <w:lsdException w:name="List Continue 2" w:semiHidden="1" w:unhideWhenUsed="1"/>
+    <w:lsdException w:name="List Continue 3" w:semiHidden="1" w:unhideWhenUsed="1"/>
+    <w:lsdException w:name="List Continue 4" w:semiHidden="1" w:unhideWhenUsed="1"/>
+    <w:lsdException w:name="List Continue 5" w:semiHidden="1" w:unhideWhenUsed="1"/>
+    <w:lsdException w:name="Message Header" w:semiHidden="1" w:unhideWhenUsed="1"/>
+    <w:lsdException w:name="Subtitle" w:uiPriority="11" w:qFormat="1"/>
+    <w:lsdException w:name="Salutation" w:semiHidden="1" w:unhideWhenUsed="1"/>
+    <w:lsdException w:name="Date" w:semiHidden="1" w:unhideWhenUsed="1"/>
+    <w:lsdException w:name="Body Text First Indent" w:semiHidden="1" w:unhideWhenUsed="1"/>
+    <w:lsdException w:name="Body Text First Indent 2" w:semiHidden="1" w:unhideWhenUsed="1"/>
+    <w:lsdException w:name="Note Heading" w:semiHidden="1" w:unhideWhenUsed="1"/>
+    <w:lsdException w:name="Body Text 2" w:semiHidden="1" w:unhideWhenUsed="1"/>
+    <w:lsdException w:name="Body Text 3" w:semiHidden="1" w:unhideWhenUsed="1"/>
+    <w:lsdException w:name="Body Text Indent 2" w:semiHidden="1" w:unhideWhenUsed="1"/>
+    <w:lsdException w:name="Body Text Indent 3" w:semiHidden="1" w:unhideWhenUsed="1"/>
+    <w:lsdException w:name="Block Text" w:semiHidden="1" w:unhideWhenUsed="1"/>
+    <w:lsdException w:name="Hyperlink" w:semiHidden="1" w:unhideWhenUsed="1"/>
+    <w:lsdException w:name="FollowedHyperlink" w:semiHidden="1" w:unhideWhenUsed="1"/>
+    <w:lsdException w:name="Strong" w:uiPriority="22" w:qFormat="1"/>
+    <w:lsdException w:name="Emphasis" w:uiPriority="20" w:qFormat="1"/>
+    <w:lsdException w:name="Document Map" w:semiHidden="1" w:unhideWhenUsed="1"/>
+    <w:lsdException w:name="Plain Text" w:semiHidden="1" w:unhideWhenUsed="1"/>
+    <w:lsdException w:name="E-mail Signature" w:semiHidden="1" w:unhideWhenUsed="1"/>
+    <w:lsdException w:name="HTML Top of Form" w:semiHidden="1" w:unhideWhenUsed="1"/>
+    <w:lsdException w:name="HTML Bottom of Form" w:semiHidden="1" w:unhideWhenUsed="1"/>
+    <w:lsdException w:name="Normal (Web)" w:semiHidden="1" w:unhideWhenUsed="1"/>
+    <w:lsdException w:name="HTML Acronym" w:semiHidden="1" w:unhideWhenUsed="1"/>
+    <w:lsdException w:name="HTML Address" w:semiHidden="1" w:unhideWhenUsed="1"/>
+    <w:lsdException w:name="HTML Cite" w:semiHidden="1" w:unhideWhenUsed="1"/>
+    <w:lsdException w:name="HTML Code" w:semiHidden="1" w:unhideWhenUsed="1"/>
+    <w:lsdException w:name="HTML Definition" w:semiHidden="1" w:unhideWhenUsed="1"/>
+    <w:lsdException w:name="HTML Keyboard" w:semiHidden="1" w:unhideWhenUsed="1"/>
+    <w:lsdException w:name="HTML Preformatted" w:semiHidden="1" w:unhideWhenUsed="1"/>
+    <w:lsdException w:name="HTML Sample" w:semiHidden="1" w:unhideWhenUsed="1"/>
+    <w:lsdException w:name="HTML Typewriter" w:semiHidden="1" w:unhideWhenUsed="1"/>
+    <w:lsdException w:name="HTML Variable" w:semiHidden="1" w:unhideWhenUsed="1"/>
+    <w:lsdException w:name="Normal Table" w:semiHidden="1" w:unhideWhenUsed="1"/>
+    <w:lsdException w:name="annotation subject" w:semiHidden="1" w:unhideWhenUsed="1"/>
+    <w:lsdException w:name="No List" w:semiHidden="1" w:unhideWhenUsed="1"/>
+    <w:lsdException w:name="Outline List 1" w:semiHidden="1" w:unhideWhenUsed="1"/>
+    <w:lsdException w:name="Outline List 2" w:semiHidden="1" w:unhideWhenUsed="1"/>
+    <w:lsdException w:name="Outline List 3" w:semiHidden="1" w:unhideWhenUsed="1"/>
+    <w:lsdException w:name="Table Simple 1" w:semiHidden="1" w:unhideWhenUsed="1"/>
+    <w:lsdException w:name="Table Simple 2" w:semiHidden="1" w:unhideWhenUsed="1"/>
+    <w:lsdException w:name="Table Simple 3" w:semiHidden="1" w:unhideWhenUsed="1"/>
+    <w:lsdException w:name="Table Classic 1" w:semiHidden="1" w:unhideWhenUsed="1"/>
+    <w:lsdException w:name="Table Classic 2" w:semiHidden="1" w:unhideWhenUsed="1"/>
+    <w:lsdException w:name="Table Classic 3" w:semiHidden="1" w:unhideWhenUsed="1"/>
+    <w:lsdException w:name="Table Classic 4" w:semiHidden="1" w:unhideWhenUsed="1"/>
+    <w:lsdException w:name="Table Colorful 1" w:semiHidden="1" w:unhideWhenUsed="1"/>
+    <w:lsdException w:name="Table Colorful 2" w:semiHidden="1" w:unhideWhenUsed="1"/>
+    <w:lsdException w:name="Table Colorful 3" w:semiHidden="1" w:unhideWhenUsed="1"/>
+    <w:lsdException w:name="Table Columns 1" w:semiHidden="1" w:unhideWhenUsed="1"/>
+    <w:lsdException w:name="Table Columns 2" w:semiHidden="1" w:unhideWhenUsed="1"/>
+    <w:lsdException w:name="Table Columns 3" w:semiHidden="1" w:unhideWhenUsed="1"/>
+    <w:lsdException w:name="Table Columns 4" w:semiHidden="1" w:unhideWhenUsed="1"/>
+    <w:lsdException w:name="Table Columns 5" w:semiHidden="1" w:unhideWhenUsed="1"/>
+    <w:lsdException w:name="Table Grid 1" w:semiHidden="1" w:unhideWhenUsed="1"/>
+    <w:lsdException w:name="Table Grid 2" w:semiHidden="1" w:unhideWhenUsed="1"/>
+    <w:lsdException w:name="Table Grid 3" w:semiHidden="1" w:unhideWhenUsed="1"/>
+    <w:lsdException w:name="Table Grid 4" w:semiHidden="1" w:unhideWhenUsed="1"/>
+    <w:lsdException w:name="Table Grid 5" w:semiHidden="1" w:unhideWhenUsed="1"/>
+    <w:lsdException w:name="Table Grid 6" w:semiHidden="1" w:unhideWhenUsed="1"/>
+    <w:lsdException w:name="Table Grid 7" w:semiHidden="1" w:unhideWhenUsed="1"/>
+    <w:lsdException w:name="Table Grid 8" w:semiHidden="1" w:unhideWhenUsed="1"/>
+    <w:lsdException w:name="Table List 1" w:semiHidden="1" w:unhideWhenUsed="1"/>
+    <w:lsdException w:name="Table List 2" w:semiHidden="1" w:unhideWhenUsed="1"/>
+    <w:lsdException w:name="Table List 3" w:semiHidden="1" w:unhideWhenUsed="1"/>
+    <w:lsdException w:name="Table List 4" w:semiHidden="1" w:unhideWhenUsed="1"/>
+    <w:lsdException w:name="Table List 5" w:semiHidden="1" w:unhideWhenUsed="1"/>
+    <w:lsdException w:name="Table List 6" w:semiHidden="1" w:unhideWhenUsed="1"/>
+    <w:lsdException w:name="Table List 7" w:semiHidden="1" w:unhideWhenUsed="1"/>
+    <w:lsdException w:name="Table List 8" w:semiHidden="1" w:unhideWhenUsed="1"/>
+    <w:lsdException w:name="Table 3D effects 1" w:semiHidden="1" w:unhideWhenUsed="1"/>
+    <w:lsdException w:name="Table 3D effects 2" w:semiHidden="1" w:unhideWhenUsed="1"/>
+    <w:lsdException w:name="Table 3D effects 3" w:semiHidden="1" w:unhideWhenUsed="1"/>
+    <w:lsdException w:name="Table Contemporary" w:semiHidden="1" w:unhideWhenUsed="1"/>
+    <w:lsdException w:name="Table Elegant" w:semiHidden="1" w:unhideWhenUsed="1"/>
+    <w:lsdException w:name="Table Professional" w:semiHidden="1" w:unhideWhenUsed="1"/>
+    <w:lsdException w:name="Table Subtle 1" w:semiHidden="1" w:unhideWhenUsed="1"/>
+    <w:lsdException w:name="Table Subtle 2" w:semiHidden="1" w:unhideWhenUsed="1"/>
+    <w:lsdException w:name="Table Web 1" w:semiHidden="1" w:unhideWhenUsed="1"/>
+    <w:lsdException w:name="Table Web 2" w:semiHidden="1" w:unhideWhenUsed="1"/>
+    <w:lsdException w:name="Table Web 3" w:semiHidden="1" w:unhideWhenUsed="1"/>
+    <w:lsdException w:name="Balloon Text" w:semiHidden="1" w:unhideWhenUsed="1"/>
+    <w:lsdException w:name="Table Grid" w:semiHidden="1" w:uiPriority="59" w:unhideWhenUsed="1"/>
+    <w:lsdException w:name="Table Theme" w:semiHidden="1" w:unhideWhenUsed="1"/>
+    <w:lsdException w:name="Placeholder Text" w:semiHidden="1"/>
+    <w:lsdException w:name="No Spacing" w:uiPriority="1" w:qFormat="1"/>
+    <w:lsdException w:name="Light Shading" w:uiPriority="60"/>
+    <w:lsdException w:name="Light List" w:uiPriority="61"/>
+    <w:lsdException w:name="Light Grid" w:uiPriority="62"/>
+    <w:lsdException w:name="Medium Shading 1" w:uiPriority="63"/>
+    <w:lsdException w:name="Medium Shading 2" w:uiPriority="64"/>
+    <w:lsdException w:name="Medium List 1" w:uiPriority="65"/>
+    <w:lsdException w:name="Medium List 2" w:uiPriority="66"/>
+    <w:lsdException w:name="Medium Grid 1" w:uiPriority="67"/>
+    <w:lsdException w:name="Medium Grid 2" w:uiPriority="68"/>
+    <w:lsdException w:name="Medium Grid 3" w:uiPriority="69"/>
+    <w:lsdException w:name="Dark List" w:uiPriority="70"/>
+    <w:lsdException w:name="Colorful Shading" w:uiPriority="71"/>
+    <w:lsdException w:name="Colorful List" w:uiPriority="72"/>
+    <w:lsdException w:name="Colorful Grid" w:uiPriority="73"/>
+    <w:lsdException w:name="Light Shading Accent 1" w:uiPriority="60"/>
+    <w:lsdException w:name="Light List Accent 1" w:uiPriority="61"/>
+    <w:lsdException w:name="Light Grid Accent 1" w:uiPriority="62"/>
+    <w:lsdException w:name="Medium Shading 1 Accent 1" w:uiPriority="63"/>
+    <w:lsdException w:name="Medium Shading 2 Accent 1" w:uiPriority="64"/>
+    <w:lsdException w:name="Medium List 1 Accent 1" w:uiPriority="65"/>
+    <w:lsdException w:name="Revision" w:semiHidden="1"/>
+    <w:lsdException w:name="List Paragraph" w:uiPriority="34" w:qFormat="1"/>
+    <w:lsdException w:name="Quote" w:uiPriority="29" w:qFormat="1"/>
+    <w:lsdException w:name="Intense Quote" w:uiPriority="30" w:qFormat="1"/>
+    <w:lsdException w:name="Medium List 2 Accent 1" w:uiPriority="66"/>
+    <w:lsdException w:name="Medium Grid 1 Accent 1" w:uiPriority="67"/>
+    <w:lsdException w:name="Medium Grid 2 Accent 1" w:uiPriority="68"/>
+    <w:lsdException w:name="Medium Grid 3 Accent 1" w:uiPriority="69"/>
+    <w:lsdException w:name="Dark List Accent 1" w:uiPriority="70"/>
+    <w:lsdException w:name="Colorful Shading Accent 1" w:uiPriority="71"/>
+    <w:lsdException w:name="Colorful List Accent 1" w:uiPriority="72"/>
+    <w:lsdException w:name="Colorful Grid Accent 1" w:uiPriority="73"/>
+    <w:lsdException w:name="Light Shading Accent 2" w:uiPriority="60"/>
+    <w:lsdException w:name="Light List Accent 2" w:uiPriority="61"/>
+    <w:lsdException w:name="Light Grid Accent 2" w:uiPriority="62"/>
+    <w:lsdException w:name="Medium Shading 1 Accent 2" w:uiPriority="63"/>
+    <w:lsdException w:name="Medium Shading 2 Accent 2" w:uiPriority="64"/>
+    <w:lsdException w:name="Medium List 1 Accent 2" w:uiPriority="65"/>
+    <w:lsdException w:name="Medium List 2 Accent 2" w:uiPriority="66"/>
+    <w:lsdException w:name="Medium Grid 1 Accent 2" w:uiPriority="67"/>
+    <w:lsdException w:name="Medium Grid 2 Accent 2" w:uiPriority="68"/>
+    <w:lsdException w:name="Medium Grid 3 Accent 2" w:uiPriority="69"/>
+    <w:lsdException w:name="Dark List Accent 2" w:uiPriority="70"/>
+    <w:lsdException w:name="Colorful Shading Accent 2" w:uiPriority="71"/>
+    <w:lsdException w:name="Colorful List Accent 2" w:uiPriority="72"/>
+    <w:lsdException w:name="Colorful Grid Accent 2" w:uiPriority="73"/>
+    <w:lsdException w:name="Light Shading Accent 3" w:uiPriority="60"/>
+    <w:lsdException w:name="Light List Accent 3" w:uiPriority="61"/>
+    <w:lsdException w:name="Light Grid Accent 3" w:uiPriority="62"/>
+    <w:lsdException w:name="Medium Shading 1 Accent 3" w:uiPriority="63"/>
+    <w:lsdException w:name="Medium Shading 2 Accent 3" w:uiPriority="64"/>
+    <w:lsdException w:name="Medium List 1 Accent 3" w:uiPriority="65"/>
+    <w:lsdException w:name="Medium List 2 Accent 3" w:uiPriority="66"/>
+    <w:lsdException w:name="Medium Grid 1 Accent 3" w:uiPriority="67"/>
+    <w:lsdException w:name="Medium Grid 2 Accent 3" w:uiPriority="68"/>
+    <w:lsdException w:name="Medium Grid 3 Accent 3" w:uiPriority="69"/>
+    <w:lsdException w:name="Dark List Accent 3" w:uiPriority="70"/>
+    <w:lsdException w:name="Colorful Shading Accent 3" w:uiPriority="71"/>
+    <w:lsdException w:name="Colorful List Accent 3" w:uiPriority="72"/>
+    <w:lsdException w:name="Colorful Grid Accent 3" w:uiPriority="73"/>
+    <w:lsdException w:name="Light Shading Accent 4" w:uiPriority="60"/>
+    <w:lsdException w:name="Light List Accent 4" w:uiPriority="61"/>
+    <w:lsdException w:name="Light Grid Accent 4" w:uiPriority="62"/>
+    <w:lsdException w:name="Medium Shading 1 Accent 4" w:uiPriority="63"/>
+    <w:lsdException w:name="Medium Shading 2 Accent 4" w:uiPriority="64"/>
+    <w:lsdException w:name="Medium List 1 Accent 4" w:uiPriority="65"/>
+    <w:lsdException w:name="Medium List 2 Accent 4" w:uiPriority="66"/>
+    <w:lsdException w:name="Medium Grid 1 Accent 4" w:uiPriority="67"/>
+    <w:lsdException w:name="Medium Grid 2 Accent 4" w:uiPriority="68"/>
+    <w:lsdException w:name="Medium Grid 3 Accent 4" w:uiPriority="69"/>
+    <w:lsdException w:name="Dark List Accent 4" w:uiPriority="70"/>
+    <w:lsdException w:name="Colorful Shading Accent 4" w:uiPriority="71"/>
+    <w:lsdException w:name="Colorful List Accent 4" w:uiPriority="72"/>
+    <w:lsdException w:name="Colorful Grid Accent 4" w:uiPriority="73"/>
+    <w:lsdException w:name="Light Shading Accent 5" w:uiPriority="60"/>
+    <w:lsdException w:name="Light List Accent 5" w:uiPriority="61"/>
+    <w:lsdException w:name="Light Grid Accent 5" w:uiPriority="62"/>
+    <w:lsdException w:name="Medium Shading 1 Accent 5" w:uiPriority="63"/>
+    <w:lsdException w:name="Medium Shading 2 Accent 5" w:uiPriority="64"/>
+    <w:lsdException w:name="Medium List 1 Accent 5" w:uiPriority="65"/>
+    <w:lsdException w:name="Medium List 2 Accent 5" w:uiPriority="66"/>
+    <w:lsdException w:name="Medium Grid 1 Accent 5" w:uiPriority="67"/>
+    <w:lsdException w:name="Medium Grid 2 Accent 5" w:uiPriority="68"/>
+    <w:lsdException w:name="Medium Grid 3 Accent 5" w:uiPriority="69"/>
+    <w:lsdException w:name="Dark List Accent 5" w:uiPriority="70"/>
+    <w:lsdException w:name="Colorful Shading Accent 5" w:uiPriority="71"/>
+    <w:lsdException w:name="Colorful List Accent 5" w:uiPriority="72"/>
+    <w:lsdException w:name="Colorful Grid Accent 5" w:uiPriority="73"/>
+    <w:lsdException w:name="Light Shading Accent 6" w:uiPriority="60"/>
+    <w:lsdException w:name="Light List Accent 6" w:uiPriority="61"/>
+    <w:lsdException w:name="Light Grid Accent 6" w:uiPriority="62"/>
+    <w:lsdException w:name="Medium Shading 1 Accent 6" w:uiPriority="63"/>
+    <w:lsdException w:name="Medium Shading 2 Accent 6" w:uiPriority="64"/>
+    <w:lsdException w:name="Medium List 1 Accent 6" w:uiPriority="65"/>
+    <w:lsdException w:name="Medium List 2 Accent 6" w:uiPriority="66"/>
+    <w:lsdException w:name="Medium Grid 1 Accent 6" w:uiPriority="67"/>
+    <w:lsdException w:name="Medium Grid 2 Accent 6" w:uiPriority="68"/>
+    <w:lsdException w:name="Medium Grid 3 Accent 6" w:uiPriority="69"/>
+    <w:lsdException w:name="Dark List Accent 6" w:uiPriority="70"/>
+    <w:lsdException w:name="Colorful Shading Accent 6" w:uiPriority="71"/>
+    <w:lsdException w:name="Colorful List Accent 6" w:uiPriority="72"/>
+    <w:lsdException w:name="Colorful Grid Accent 6" w:uiPriority="73"/>
+    <w:lsdException w:name="Subtle Emphasis" w:uiPriority="19" w:qFormat="1"/>
+    <w:lsdException w:name="Intense Emphasis" w:uiPriority="21" w:qFormat="1"/>
+    <w:lsdException w:name="Subtle Reference" w:uiPriority="31" w:qFormat="1"/>
+    <w:lsdException w:name="Intense Reference" w:uiPriority="32" w:qFormat="1"/>
+    <w:lsdException w:name="Book Title" w:uiPriority="33" w:qFormat="1"/>
+    <w:lsdException w:name="Bibliography" w:semiHidden="1" w:uiPriority="37" w:unhideWhenUsed="1"/>
+    <w:lsdException w:name="TOC Heading" w:semiHidden="1" w:uiPriority="39" w:unhideWhenUsed="1" w:qFormat="1"/>
+    <w:lsdException w:name="Plain Table 1" w:uiPriority="41"/>
+    <w:lsdException w:name="Plain Table 2" w:uiPriority="42"/>
+    <w:lsdException w:name="Plain Table 3" w:uiPriority="43"/>
+    <w:lsdException w:name="Plain Table 4" w:uiPriority="44"/>
+    <w:lsdException w:name="Plain Table 5" w:uiPriority="45"/>
+    <w:lsdException w:name="Grid Table Light" w:uiPriority="40"/>
+    <w:lsdException w:name="Grid Table 1 Light" w:uiPriority="46"/>
+    <w:lsdException w:name="Grid Table 2" w:uiPriority="47"/>
+    <w:lsdException w:name="Grid Table 3" w:uiPriority="48"/>
+    <w:lsdException w:name="Grid Table 4" w:uiPriority="49"/>
+    <w:lsdException w:name="Grid Table 5 Dark" w:uiPriority="50"/>
+    <w:lsdException w:name="Grid Table 6 Colorful" w:uiPriority="51"/>
+    <w:lsdException w:name="Grid Table 7 Colorful" w:uiPriority="52"/>
+    <w:lsdException w:name="Grid Table 1 Light Accent 1" w:uiPriority="46"/>
+    <w:lsdException w:name="Grid Table 2 Accent 1" w:uiPriority="47"/>
+    <w:lsdException w:name="Grid Table 3 Accent 1" w:uiPriority="48"/>
+    <w:lsdException w:name="Grid Table 4 Accent 1" w:uiPriority="49"/>
+    <w:lsdException w:name="Grid Table 5 Dark Accent 1" w:uiPriority="50"/>
+    <w:lsdException w:name="Grid Table 6 Colorful Accent 1" w:uiPriority="51"/>
+    <w:lsdException w:name="Grid Table 7 Colorful Accent 1" w:uiPriority="52"/>
+    <w:lsdException w:name="Grid Table 1 Light Accent 2" w:uiPriority="46"/>
+    <w:lsdException w:name="Grid Table 2 Accent 2" w:uiPriority="47"/>
+    <w:lsdException w:name="Grid Table 3 Accent 2" w:uiPriority="48"/>
+    <w:lsdException w:name="Grid Table 4 Accent 2" w:uiPriority="49"/>
+    <w:lsdException w:name="Grid Table 5 Dark Accent 2" w:uiPriority="50"/>
+    <w:lsdException w:name="Grid Table 6 Colorful Accent 2" w:uiPriority="51"/>
+    <w:lsdException w:name="Grid Table 7 Colorful Accent 2" w:uiPriority="52"/>
+    <w:lsdException w:name="Grid Table 1 Light Accent 3" w:uiPriority="46"/>
+    <w:lsdException w:name="Grid Table 2 Accent 3" w:uiPriority="47"/>
+    <w:lsdException w:name="Grid Table 3 Accent 3" w:uiPriority="48"/>
+    <w:lsdException w:name="Grid Table 4 Accent 3" w:uiPriority="49"/>
+    <w:lsdException w:name="Grid Table 5 Dark Accent 3" w:uiPriority="50"/>
+    <w:lsdException w:name="Grid Table 6 Colorful Accent 3" w:uiPriority="51"/>
+    <w:lsdException w:name="Grid Table 7 Colorful Accent 3" w:uiPriority="52"/>
+    <w:lsdException w:name="Grid Table 1 Light Accent 4" w:uiPriority="46"/>
+    <w:lsdException w:name="Grid Table 2 Accent 4" w:uiPriority="47"/>
+    <w:lsdException w:name="Grid Table 3 Accent 4" w:uiPriority="48"/>
+    <w:lsdException w:name="Grid Table 4 Accent 4" w:uiPriority="49"/>
+    <w:lsdException w:name="Grid Table 5 Dark Accent 4" w:uiPriority="50"/>
+    <w:lsdException w:name="Grid Table 6 Colorful Accent 4" w:uiPriority="51"/>
+    <w:lsdException w:name="Grid Table 7 Colorful Accent 4" w:uiPriority="52"/>
+    <w:lsdException w:name="Grid Table 1 Light Accent 5" w:uiPriority="46"/>
+    <w:lsdException w:name="Grid Table 2 Accent 5" w:uiPriority="47"/>
+    <w:lsdException w:name="Grid Table 3 Accent 5" w:uiPriority="48"/>
+    <w:lsdException w:name="Grid Table 4 Accent 5" w:uiPriority="49"/>
+    <w:lsdException w:name="Grid Table 5 Dark Accent 5" w:uiPriority="50"/>
+    <w:lsdException w:name="Grid Table 6 Colorful Accent 5" w:uiPriority="51"/>
+    <w:lsdException w:name="Grid Table 7 Colorful Accent 5" w:uiPriority="52"/>
+    <w:lsdException w:name="Grid Table 1 Light Accent 6" w:uiPriority="46"/>
+    <w:lsdException w:name="Grid Table 2 Accent 6" w:uiPriority="47"/>
+    <w:lsdException w:name="Grid Table 3 Accent 6" w:uiPriority="48"/>
+    <w:lsdException w:name="Grid Table 4 Accent 6" w:uiPriority="49"/>
+    <w:lsdException w:name="Grid Table 5 Dark Accent 6" w:uiPriority="50"/>
+    <w:lsdException w:name="Grid Table 6 Colorful Accent 6" w:uiPriority="51"/>
+    <w:lsdException w:name="Grid Table 7 Colorful Accent 6" w:uiPriority="52"/>
+    <w:lsdException w:name="List Table 1 Light" w:uiPriority="46"/>
+    <w:lsdException w:name="List Table 2" w:uiPriority="47"/>
+    <w:lsdException w:name="List Table 3" w:uiPriority="48"/>
+    <w:lsdException w:name="List Table 4" w:uiPriority="49"/>
+    <w:lsdException w:name="List Table 5 Dark" w:uiPriority="50"/>
+    <w:lsdException w:name="List Table 6 Colorful" w:uiPriority="51"/>
+    <w:lsdException w:name="List Table 7 Colorful" w:uiPriority="52"/>
+    <w:lsdException w:name="List Table 1 Light Accent 1" w:uiPriority="46"/>
+    <w:lsdException w:name="List Table 2 Accent 1" w:uiPriority="47"/>
+    <w:lsdException w:name="List Table 3 Accent 1" w:uiPriority="48"/>
+    <w:lsdException w:name="List Table 4 Accent 1" w:uiPriority="49"/>
+    <w:lsdException w:name="List Table 5 Dark Accent 1" w:uiPriority="50"/>
+    <w:lsdException w:name="List Table 6 Colorful Accent 1" w:uiPriority="51"/>
+    <w:lsdException w:name="List Table 7 Colorful Accent 1" w:uiPriority="52"/>
+    <w:lsdException w:name="List Table 1 Light Accent 2" w:uiPriority="46"/>
+    <w:lsdException w:name="List Table 2 Accent 2" w:uiPriority="47"/>
+    <w:lsdException w:name="List Table 3 Accent 2" w:uiPriority="48"/>
+    <w:lsdException w:name="List Table 4 Accent 2" w:uiPriority="49"/>
+    <w:lsdException w:name="List Table 5 Dark Accent 2" w:uiPriority="50"/>
+    <w:lsdException w:name="List Table 6 Colorful Accent 2" w:uiPriority="51"/>
+    <w:lsdException w:name="List Table 7 Colorful Accent 2" w:uiPriority="52"/>
+    <w:lsdException w:name="List Table 1 Light Accent 3" w:uiPriority="46"/>
+    <w:lsdException w:name="List Table 2 Accent 3" w:uiPriority="47"/>
+    <w:lsdException w:name="List Table 3 Accent 3" w:uiPriority="48"/>
+    <w:lsdException w:name="List Table 4 Accent 3" w:uiPriority="49"/>
+    <w:lsdException w:name="List Table 5 Dark Accent 3" w:uiPriority="50"/>
+    <w:lsdException w:name="List Table 6 Colorful Accent 3" w:uiPriority="51"/>
+    <w:lsdException w:name="List Table 7 Colorful Accent 3" w:uiPriority="52"/>
+    <w:lsdException w:name="List Table 1 Light Accent 4" w:uiPriority="46"/>
+    <w:lsdException w:name="List Table 2 Accent 4" w:uiPriority="47"/>
+    <w:lsdException w:name="List Table 3 Accent 4" w:uiPriority="48"/>
+    <w:lsdException w:name="List Table 4 Accent 4" w:uiPriority="49"/>
+    <w:lsdException w:name="List Table 5 Dark Accent 4" w:uiPriority="50"/>
+    <w:lsdException w:name="List Table 6 Colorful Accent 4" w:uiPriority="51"/>
+    <w:lsdException w:name="List Table 7 Colorful Accent 4" w:uiPriority="52"/>
+    <w:lsdException w:name="List Table 1 Light Accent 5" w:uiPriority="46"/>
+    <w:lsdException w:name="List Table 2 Accent 5" w:uiPriority="47"/>
+    <w:lsdException w:name="List Table 3 Accent 5" w:uiPriority="48"/>
+    <w:lsdException w:name="List Table 4 Accent 5" w:uiPriority="49"/>
+    <w:lsdException w:name="List Table 5 Dark Accent 5" w:uiPriority="50"/>
+    <w:lsdException w:name="List Table 6 Colorful Accent 5" w:uiPriority="51"/>
+    <w:lsdException w:name="List Table 7 Colorful Accent 5" w:uiPriority="52"/>
+    <w:lsdException w:name="List Table 1 Light Accent 6" w:uiPriority="46"/>
+    <w:lsdException w:name="List Table 2 Accent 6" w:uiPriority="47"/>
+    <w:lsdException w:name="List Table 3 Accent 6" w:uiPriority="48"/>
+    <w:lsdException w:name="List Table 4 Accent 6" w:uiPriority="49"/>
+    <w:lsdException w:name="List Table 5 Dark Accent 6" w:uiPriority="50"/>
+    <w:lsdException w:name="List Table 6 Colorful Accent 6" w:uiPriority="51"/>
+    <w:lsdException w:name="List Table 7 Colorful Accent 6" w:uiPriority="52"/>
+    <w:lsdException w:name="Mention" w:semiHidden="1" w:unhideWhenUsed="1"/>
+    <w:lsdException w:name="Smart Hyperlink" w:semiHidden="1" w:unhideWhenUsed="1"/>
+    <w:lsdException w:name="Hashtag" w:semiHidden="1" w:unhideWhenUsed="1"/>
+    <w:lsdException w:name="Unresolved Mention" w:semiHidden="1" w:unhideWhenUsed="1"/>
+    <w:lsdException w:name="Smart Link" w:semiHidden="1" w:unhideWhenUsed="1"/>
   </w:latentStyles>
   <w:style w:type="paragraph" w:default="1" w:styleId="a">
     <w:name w:val="Normal"/>
@@ -3060,7 +3151,6 @@
     <w:uiPriority w:val="99"/>
     <w:semiHidden/>
     <w:unhideWhenUsed/>
-    <w:qFormat/>
     <w:tblPr>
       <w:tblInd w:w="0" w:type="dxa"/>
       <w:tblCellMar>

</xml_diff>